<commit_message>
Updated table of contents to include uml
</commit_message>
<xml_diff>
--- a/Main/Report.docx
+++ b/Main/Report.docx
@@ -324,7 +324,7 @@
           <w:r>
             <w:fldChar w:fldCharType="separate"/>
           </w:r>
-          <w:hyperlink w:anchor="_Toc70360554" w:history="1">
+          <w:hyperlink w:anchor="_Toc72115665" w:history="1">
             <w:r>
               <w:rPr>
                 <w:rStyle w:val="Hyperlink"/>
@@ -367,7 +367,7 @@
                 <w:noProof/>
                 <w:webHidden/>
               </w:rPr>
-              <w:instrText xml:space="preserve"> PAGEREF _Toc70360554 \h </w:instrText>
+              <w:instrText xml:space="preserve"> PAGEREF _Toc72115665 \h </w:instrText>
             </w:r>
             <w:r>
               <w:rPr>
@@ -387,7 +387,7 @@
                 <w:noProof/>
                 <w:webHidden/>
               </w:rPr>
-              <w:t>3</w:t>
+              <w:t>4</w:t>
             </w:r>
             <w:r>
               <w:rPr>
@@ -412,7 +412,7 @@
               <w:szCs w:val="22"/>
             </w:rPr>
           </w:pPr>
-          <w:hyperlink w:anchor="_Toc70360555" w:history="1">
+          <w:hyperlink w:anchor="_Toc72115666" w:history="1">
             <w:r>
               <w:rPr>
                 <w:rStyle w:val="Hyperlink"/>
@@ -455,7 +455,7 @@
                 <w:noProof/>
                 <w:webHidden/>
               </w:rPr>
-              <w:instrText xml:space="preserve"> PAGEREF _Toc70360555 \h </w:instrText>
+              <w:instrText xml:space="preserve"> PAGEREF _Toc72115666 \h </w:instrText>
             </w:r>
             <w:r>
               <w:rPr>
@@ -475,7 +475,7 @@
                 <w:noProof/>
                 <w:webHidden/>
               </w:rPr>
-              <w:t>3</w:t>
+              <w:t>4</w:t>
             </w:r>
             <w:r>
               <w:rPr>
@@ -500,7 +500,7 @@
               <w:szCs w:val="22"/>
             </w:rPr>
           </w:pPr>
-          <w:hyperlink w:anchor="_Toc70360556" w:history="1">
+          <w:hyperlink w:anchor="_Toc72115667" w:history="1">
             <w:r>
               <w:rPr>
                 <w:rStyle w:val="Hyperlink"/>
@@ -543,7 +543,7 @@
                 <w:noProof/>
                 <w:webHidden/>
               </w:rPr>
-              <w:instrText xml:space="preserve"> PAGEREF _Toc70360556 \h </w:instrText>
+              <w:instrText xml:space="preserve"> PAGEREF _Toc72115667 \h </w:instrText>
             </w:r>
             <w:r>
               <w:rPr>
@@ -563,7 +563,7 @@
                 <w:noProof/>
                 <w:webHidden/>
               </w:rPr>
-              <w:t>3</w:t>
+              <w:t>4</w:t>
             </w:r>
             <w:r>
               <w:rPr>
@@ -588,7 +588,7 @@
               <w:szCs w:val="22"/>
             </w:rPr>
           </w:pPr>
-          <w:hyperlink w:anchor="_Toc70360557" w:history="1">
+          <w:hyperlink w:anchor="_Toc72115668" w:history="1">
             <w:r>
               <w:rPr>
                 <w:rStyle w:val="Hyperlink"/>
@@ -631,7 +631,7 @@
                 <w:noProof/>
                 <w:webHidden/>
               </w:rPr>
-              <w:instrText xml:space="preserve"> PAGEREF _Toc70360557 \h </w:instrText>
+              <w:instrText xml:space="preserve"> PAGEREF _Toc72115668 \h </w:instrText>
             </w:r>
             <w:r>
               <w:rPr>
@@ -651,7 +651,7 @@
                 <w:noProof/>
                 <w:webHidden/>
               </w:rPr>
-              <w:t>3</w:t>
+              <w:t>4</w:t>
             </w:r>
             <w:r>
               <w:rPr>
@@ -676,7 +676,7 @@
               <w:szCs w:val="22"/>
             </w:rPr>
           </w:pPr>
-          <w:hyperlink w:anchor="_Toc70360558" w:history="1">
+          <w:hyperlink w:anchor="_Toc72115669" w:history="1">
             <w:r>
               <w:rPr>
                 <w:rStyle w:val="Hyperlink"/>
@@ -719,7 +719,7 @@
                 <w:noProof/>
                 <w:webHidden/>
               </w:rPr>
-              <w:instrText xml:space="preserve"> PAGEREF _Toc70360558 \h </w:instrText>
+              <w:instrText xml:space="preserve"> PAGEREF _Toc72115669 \h </w:instrText>
             </w:r>
             <w:r>
               <w:rPr>
@@ -739,7 +739,7 @@
                 <w:noProof/>
                 <w:webHidden/>
               </w:rPr>
-              <w:t>3</w:t>
+              <w:t>4</w:t>
             </w:r>
             <w:r>
               <w:rPr>
@@ -764,7 +764,7 @@
               <w:szCs w:val="22"/>
             </w:rPr>
           </w:pPr>
-          <w:hyperlink w:anchor="_Toc70360559" w:history="1">
+          <w:hyperlink w:anchor="_Toc72115670" w:history="1">
             <w:r>
               <w:rPr>
                 <w:rStyle w:val="Hyperlink"/>
@@ -807,7 +807,7 @@
                 <w:noProof/>
                 <w:webHidden/>
               </w:rPr>
-              <w:instrText xml:space="preserve"> PAGEREF _Toc70360559 \h </w:instrText>
+              <w:instrText xml:space="preserve"> PAGEREF _Toc72115670 \h </w:instrText>
             </w:r>
             <w:r>
               <w:rPr>
@@ -827,7 +827,7 @@
                 <w:noProof/>
                 <w:webHidden/>
               </w:rPr>
-              <w:t>4</w:t>
+              <w:t>5</w:t>
             </w:r>
             <w:r>
               <w:rPr>
@@ -852,7 +852,7 @@
               <w:szCs w:val="22"/>
             </w:rPr>
           </w:pPr>
-          <w:hyperlink w:anchor="_Toc70360560" w:history="1">
+          <w:hyperlink w:anchor="_Toc72115671" w:history="1">
             <w:r>
               <w:rPr>
                 <w:rStyle w:val="Hyperlink"/>
@@ -895,7 +895,7 @@
                 <w:noProof/>
                 <w:webHidden/>
               </w:rPr>
-              <w:instrText xml:space="preserve"> PAGEREF _Toc70360560 \h </w:instrText>
+              <w:instrText xml:space="preserve"> PAGEREF _Toc72115671 \h </w:instrText>
             </w:r>
             <w:r>
               <w:rPr>
@@ -915,7 +915,7 @@
                 <w:noProof/>
                 <w:webHidden/>
               </w:rPr>
-              <w:t>4</w:t>
+              <w:t>5</w:t>
             </w:r>
             <w:r>
               <w:rPr>
@@ -940,7 +940,7 @@
               <w:szCs w:val="22"/>
             </w:rPr>
           </w:pPr>
-          <w:hyperlink w:anchor="_Toc70360561" w:history="1">
+          <w:hyperlink w:anchor="_Toc72115672" w:history="1">
             <w:r>
               <w:rPr>
                 <w:rStyle w:val="Hyperlink"/>
@@ -983,7 +983,7 @@
                 <w:noProof/>
                 <w:webHidden/>
               </w:rPr>
-              <w:instrText xml:space="preserve"> PAGEREF _Toc70360561 \h </w:instrText>
+              <w:instrText xml:space="preserve"> PAGEREF _Toc72115672 \h </w:instrText>
             </w:r>
             <w:r>
               <w:rPr>
@@ -1003,7 +1003,7 @@
                 <w:noProof/>
                 <w:webHidden/>
               </w:rPr>
-              <w:t>4</w:t>
+              <w:t>5</w:t>
             </w:r>
             <w:r>
               <w:rPr>
@@ -1028,7 +1028,7 @@
               <w:szCs w:val="22"/>
             </w:rPr>
           </w:pPr>
-          <w:hyperlink w:anchor="_Toc70360562" w:history="1">
+          <w:hyperlink w:anchor="_Toc72115673" w:history="1">
             <w:r>
               <w:rPr>
                 <w:rStyle w:val="Hyperlink"/>
@@ -1071,7 +1071,7 @@
                 <w:noProof/>
                 <w:webHidden/>
               </w:rPr>
-              <w:instrText xml:space="preserve"> PAGEREF _Toc70360562 \h </w:instrText>
+              <w:instrText xml:space="preserve"> PAGEREF _Toc72115673 \h </w:instrText>
             </w:r>
             <w:r>
               <w:rPr>
@@ -1091,7 +1091,7 @@
                 <w:noProof/>
                 <w:webHidden/>
               </w:rPr>
-              <w:t>4</w:t>
+              <w:t>5</w:t>
             </w:r>
             <w:r>
               <w:rPr>
@@ -1116,7 +1116,7 @@
               <w:szCs w:val="22"/>
             </w:rPr>
           </w:pPr>
-          <w:hyperlink w:anchor="_Toc70360563" w:history="1">
+          <w:hyperlink w:anchor="_Toc72115674" w:history="1">
             <w:r>
               <w:rPr>
                 <w:rStyle w:val="Hyperlink"/>
@@ -1159,7 +1159,7 @@
                 <w:noProof/>
                 <w:webHidden/>
               </w:rPr>
-              <w:instrText xml:space="preserve"> PAGEREF _Toc70360563 \h </w:instrText>
+              <w:instrText xml:space="preserve"> PAGEREF _Toc72115674 \h </w:instrText>
             </w:r>
             <w:r>
               <w:rPr>
@@ -1179,7 +1179,7 @@
                 <w:noProof/>
                 <w:webHidden/>
               </w:rPr>
-              <w:t>4</w:t>
+              <w:t>5</w:t>
             </w:r>
             <w:r>
               <w:rPr>
@@ -1204,7 +1204,7 @@
               <w:szCs w:val="22"/>
             </w:rPr>
           </w:pPr>
-          <w:hyperlink w:anchor="_Toc70360564" w:history="1">
+          <w:hyperlink w:anchor="_Toc72115675" w:history="1">
             <w:r>
               <w:rPr>
                 <w:rStyle w:val="Hyperlink"/>
@@ -1247,7 +1247,7 @@
                 <w:noProof/>
                 <w:webHidden/>
               </w:rPr>
-              <w:instrText xml:space="preserve"> PAGEREF _Toc70360564 \h </w:instrText>
+              <w:instrText xml:space="preserve"> PAGEREF _Toc72115675 \h </w:instrText>
             </w:r>
             <w:r>
               <w:rPr>
@@ -1267,7 +1267,7 @@
                 <w:noProof/>
                 <w:webHidden/>
               </w:rPr>
-              <w:t>5</w:t>
+              <w:t>6</w:t>
             </w:r>
             <w:r>
               <w:rPr>
@@ -1292,7 +1292,7 @@
               <w:szCs w:val="22"/>
             </w:rPr>
           </w:pPr>
-          <w:hyperlink w:anchor="_Toc70360565" w:history="1">
+          <w:hyperlink w:anchor="_Toc72115676" w:history="1">
             <w:r>
               <w:rPr>
                 <w:rStyle w:val="Hyperlink"/>
@@ -1335,7 +1335,7 @@
                 <w:noProof/>
                 <w:webHidden/>
               </w:rPr>
-              <w:instrText xml:space="preserve"> PAGEREF _Toc70360565 \h </w:instrText>
+              <w:instrText xml:space="preserve"> PAGEREF _Toc72115676 \h </w:instrText>
             </w:r>
             <w:r>
               <w:rPr>
@@ -1355,7 +1355,7 @@
                 <w:noProof/>
                 <w:webHidden/>
               </w:rPr>
-              <w:t>5</w:t>
+              <w:t>6</w:t>
             </w:r>
             <w:r>
               <w:rPr>
@@ -1380,7 +1380,7 @@
               <w:szCs w:val="22"/>
             </w:rPr>
           </w:pPr>
-          <w:hyperlink w:anchor="_Toc70360566" w:history="1">
+          <w:hyperlink w:anchor="_Toc72115677" w:history="1">
             <w:r>
               <w:rPr>
                 <w:rStyle w:val="Hyperlink"/>
@@ -1423,7 +1423,7 @@
                 <w:noProof/>
                 <w:webHidden/>
               </w:rPr>
-              <w:instrText xml:space="preserve"> PAGEREF _Toc70360566 \h </w:instrText>
+              <w:instrText xml:space="preserve"> PAGEREF _Toc72115677 \h </w:instrText>
             </w:r>
             <w:r>
               <w:rPr>
@@ -1443,7 +1443,7 @@
                 <w:noProof/>
                 <w:webHidden/>
               </w:rPr>
-              <w:t>5</w:t>
+              <w:t>6</w:t>
             </w:r>
             <w:r>
               <w:rPr>
@@ -1468,7 +1468,7 @@
               <w:szCs w:val="22"/>
             </w:rPr>
           </w:pPr>
-          <w:hyperlink w:anchor="_Toc70360567" w:history="1">
+          <w:hyperlink w:anchor="_Toc72115678" w:history="1">
             <w:r>
               <w:rPr>
                 <w:rStyle w:val="Hyperlink"/>
@@ -1511,7 +1511,7 @@
                 <w:noProof/>
                 <w:webHidden/>
               </w:rPr>
-              <w:instrText xml:space="preserve"> PAGEREF _Toc70360567 \h </w:instrText>
+              <w:instrText xml:space="preserve"> PAGEREF _Toc72115678 \h </w:instrText>
             </w:r>
             <w:r>
               <w:rPr>
@@ -1531,7 +1531,7 @@
                 <w:noProof/>
                 <w:webHidden/>
               </w:rPr>
-              <w:t>5</w:t>
+              <w:t>6</w:t>
             </w:r>
             <w:r>
               <w:rPr>
@@ -1556,7 +1556,7 @@
               <w:szCs w:val="22"/>
             </w:rPr>
           </w:pPr>
-          <w:hyperlink w:anchor="_Toc70360568" w:history="1">
+          <w:hyperlink w:anchor="_Toc72115679" w:history="1">
             <w:r>
               <w:rPr>
                 <w:rStyle w:val="Hyperlink"/>
@@ -1599,7 +1599,7 @@
                 <w:noProof/>
                 <w:webHidden/>
               </w:rPr>
-              <w:instrText xml:space="preserve"> PAGEREF _Toc70360568 \h </w:instrText>
+              <w:instrText xml:space="preserve"> PAGEREF _Toc72115679 \h </w:instrText>
             </w:r>
             <w:r>
               <w:rPr>
@@ -1619,7 +1619,7 @@
                 <w:noProof/>
                 <w:webHidden/>
               </w:rPr>
-              <w:t>5</w:t>
+              <w:t>6</w:t>
             </w:r>
             <w:r>
               <w:rPr>
@@ -1644,7 +1644,7 @@
               <w:szCs w:val="22"/>
             </w:rPr>
           </w:pPr>
-          <w:hyperlink w:anchor="_Toc70360569" w:history="1">
+          <w:hyperlink w:anchor="_Toc72115680" w:history="1">
             <w:r>
               <w:rPr>
                 <w:rStyle w:val="Hyperlink"/>
@@ -1687,7 +1687,7 @@
                 <w:noProof/>
                 <w:webHidden/>
               </w:rPr>
-              <w:instrText xml:space="preserve"> PAGEREF _Toc70360569 \h </w:instrText>
+              <w:instrText xml:space="preserve"> PAGEREF _Toc72115680 \h </w:instrText>
             </w:r>
             <w:r>
               <w:rPr>
@@ -1707,7 +1707,7 @@
                 <w:noProof/>
                 <w:webHidden/>
               </w:rPr>
-              <w:t>5</w:t>
+              <w:t>6</w:t>
             </w:r>
             <w:r>
               <w:rPr>
@@ -1732,7 +1732,7 @@
               <w:szCs w:val="22"/>
             </w:rPr>
           </w:pPr>
-          <w:hyperlink w:anchor="_Toc70360570" w:history="1">
+          <w:hyperlink w:anchor="_Toc72115681" w:history="1">
             <w:r>
               <w:rPr>
                 <w:rStyle w:val="Hyperlink"/>
@@ -1775,7 +1775,7 @@
                 <w:noProof/>
                 <w:webHidden/>
               </w:rPr>
-              <w:instrText xml:space="preserve"> PAGEREF _Toc70360570 \h </w:instrText>
+              <w:instrText xml:space="preserve"> PAGEREF _Toc72115681 \h </w:instrText>
             </w:r>
             <w:r>
               <w:rPr>
@@ -1795,7 +1795,7 @@
                 <w:noProof/>
                 <w:webHidden/>
               </w:rPr>
-              <w:t>5</w:t>
+              <w:t>6</w:t>
             </w:r>
             <w:r>
               <w:rPr>
@@ -1820,7 +1820,7 @@
               <w:szCs w:val="22"/>
             </w:rPr>
           </w:pPr>
-          <w:hyperlink w:anchor="_Toc70360571" w:history="1">
+          <w:hyperlink w:anchor="_Toc72115682" w:history="1">
             <w:r>
               <w:rPr>
                 <w:rStyle w:val="Hyperlink"/>
@@ -1863,7 +1863,7 @@
                 <w:noProof/>
                 <w:webHidden/>
               </w:rPr>
-              <w:instrText xml:space="preserve"> PAGEREF _Toc70360571 \h </w:instrText>
+              <w:instrText xml:space="preserve"> PAGEREF _Toc72115682 \h </w:instrText>
             </w:r>
             <w:r>
               <w:rPr>
@@ -1883,7 +1883,7 @@
                 <w:noProof/>
                 <w:webHidden/>
               </w:rPr>
-              <w:t>6</w:t>
+              <w:t>7</w:t>
             </w:r>
             <w:r>
               <w:rPr>
@@ -1908,7 +1908,7 @@
               <w:szCs w:val="22"/>
             </w:rPr>
           </w:pPr>
-          <w:hyperlink w:anchor="_Toc70360572" w:history="1">
+          <w:hyperlink w:anchor="_Toc72115683" w:history="1">
             <w:r>
               <w:rPr>
                 <w:rStyle w:val="Hyperlink"/>
@@ -1951,7 +1951,7 @@
                 <w:noProof/>
                 <w:webHidden/>
               </w:rPr>
-              <w:instrText xml:space="preserve"> PAGEREF _Toc70360572 \h </w:instrText>
+              <w:instrText xml:space="preserve"> PAGEREF _Toc72115683 \h </w:instrText>
             </w:r>
             <w:r>
               <w:rPr>
@@ -1971,7 +1971,7 @@
                 <w:noProof/>
                 <w:webHidden/>
               </w:rPr>
-              <w:t>6</w:t>
+              <w:t>7</w:t>
             </w:r>
             <w:r>
               <w:rPr>
@@ -1996,7 +1996,7 @@
               <w:szCs w:val="22"/>
             </w:rPr>
           </w:pPr>
-          <w:hyperlink w:anchor="_Toc70360573" w:history="1">
+          <w:hyperlink w:anchor="_Toc72115684" w:history="1">
             <w:r>
               <w:rPr>
                 <w:rStyle w:val="Hyperlink"/>
@@ -2039,7 +2039,7 @@
                 <w:noProof/>
                 <w:webHidden/>
               </w:rPr>
-              <w:instrText xml:space="preserve"> PAGEREF _Toc70360573 \h </w:instrText>
+              <w:instrText xml:space="preserve"> PAGEREF _Toc72115684 \h </w:instrText>
             </w:r>
             <w:r>
               <w:rPr>
@@ -2059,7 +2059,7 @@
                 <w:noProof/>
                 <w:webHidden/>
               </w:rPr>
-              <w:t>6</w:t>
+              <w:t>7</w:t>
             </w:r>
             <w:r>
               <w:rPr>
@@ -2084,7 +2084,7 @@
               <w:szCs w:val="22"/>
             </w:rPr>
           </w:pPr>
-          <w:hyperlink w:anchor="_Toc70360574" w:history="1">
+          <w:hyperlink w:anchor="_Toc72115685" w:history="1">
             <w:r>
               <w:rPr>
                 <w:rStyle w:val="Hyperlink"/>
@@ -2127,7 +2127,7 @@
                 <w:noProof/>
                 <w:webHidden/>
               </w:rPr>
-              <w:instrText xml:space="preserve"> PAGEREF _Toc70360574 \h </w:instrText>
+              <w:instrText xml:space="preserve"> PAGEREF _Toc72115685 \h </w:instrText>
             </w:r>
             <w:r>
               <w:rPr>
@@ -2147,7 +2147,7 @@
                 <w:noProof/>
                 <w:webHidden/>
               </w:rPr>
-              <w:t>6</w:t>
+              <w:t>7</w:t>
             </w:r>
             <w:r>
               <w:rPr>
@@ -2172,7 +2172,7 @@
               <w:szCs w:val="22"/>
             </w:rPr>
           </w:pPr>
-          <w:hyperlink w:anchor="_Toc70360575" w:history="1">
+          <w:hyperlink w:anchor="_Toc72115686" w:history="1">
             <w:r>
               <w:rPr>
                 <w:rStyle w:val="Hyperlink"/>
@@ -2215,7 +2215,7 @@
                 <w:noProof/>
                 <w:webHidden/>
               </w:rPr>
-              <w:instrText xml:space="preserve"> PAGEREF _Toc70360575 \h </w:instrText>
+              <w:instrText xml:space="preserve"> PAGEREF _Toc72115686 \h </w:instrText>
             </w:r>
             <w:r>
               <w:rPr>
@@ -2235,7 +2235,7 @@
                 <w:noProof/>
                 <w:webHidden/>
               </w:rPr>
-              <w:t>7</w:t>
+              <w:t>8</w:t>
             </w:r>
             <w:r>
               <w:rPr>
@@ -2260,7 +2260,7 @@
               <w:szCs w:val="22"/>
             </w:rPr>
           </w:pPr>
-          <w:hyperlink w:anchor="_Toc70360576" w:history="1">
+          <w:hyperlink w:anchor="_Toc72115687" w:history="1">
             <w:r>
               <w:rPr>
                 <w:rStyle w:val="Hyperlink"/>
@@ -2303,7 +2303,7 @@
                 <w:noProof/>
                 <w:webHidden/>
               </w:rPr>
-              <w:instrText xml:space="preserve"> PAGEREF _Toc70360576 \h </w:instrText>
+              <w:instrText xml:space="preserve"> PAGEREF _Toc72115687 \h </w:instrText>
             </w:r>
             <w:r>
               <w:rPr>
@@ -2323,7 +2323,7 @@
                 <w:noProof/>
                 <w:webHidden/>
               </w:rPr>
-              <w:t>7</w:t>
+              <w:t>8</w:t>
             </w:r>
             <w:r>
               <w:rPr>
@@ -2348,7 +2348,7 @@
               <w:szCs w:val="22"/>
             </w:rPr>
           </w:pPr>
-          <w:hyperlink w:anchor="_Toc70360577" w:history="1">
+          <w:hyperlink w:anchor="_Toc72115688" w:history="1">
             <w:r>
               <w:rPr>
                 <w:rStyle w:val="Hyperlink"/>
@@ -2391,7 +2391,7 @@
                 <w:noProof/>
                 <w:webHidden/>
               </w:rPr>
-              <w:instrText xml:space="preserve"> PAGEREF _Toc70360577 \h </w:instrText>
+              <w:instrText xml:space="preserve"> PAGEREF _Toc72115688 \h </w:instrText>
             </w:r>
             <w:r>
               <w:rPr>
@@ -2411,7 +2411,7 @@
                 <w:noProof/>
                 <w:webHidden/>
               </w:rPr>
-              <w:t>7</w:t>
+              <w:t>8</w:t>
             </w:r>
             <w:r>
               <w:rPr>
@@ -2436,7 +2436,7 @@
               <w:szCs w:val="22"/>
             </w:rPr>
           </w:pPr>
-          <w:hyperlink w:anchor="_Toc70360578" w:history="1">
+          <w:hyperlink w:anchor="_Toc72115689" w:history="1">
             <w:r>
               <w:rPr>
                 <w:rStyle w:val="Hyperlink"/>
@@ -2479,7 +2479,7 @@
                 <w:noProof/>
                 <w:webHidden/>
               </w:rPr>
-              <w:instrText xml:space="preserve"> PAGEREF _Toc70360578 \h </w:instrText>
+              <w:instrText xml:space="preserve"> PAGEREF _Toc72115689 \h </w:instrText>
             </w:r>
             <w:r>
               <w:rPr>
@@ -2499,7 +2499,7 @@
                 <w:noProof/>
                 <w:webHidden/>
               </w:rPr>
-              <w:t>7</w:t>
+              <w:t>8</w:t>
             </w:r>
             <w:r>
               <w:rPr>
@@ -2524,7 +2524,7 @@
               <w:szCs w:val="22"/>
             </w:rPr>
           </w:pPr>
-          <w:hyperlink w:anchor="_Toc70360579" w:history="1">
+          <w:hyperlink w:anchor="_Toc72115690" w:history="1">
             <w:r>
               <w:rPr>
                 <w:rStyle w:val="Hyperlink"/>
@@ -2567,7 +2567,7 @@
                 <w:noProof/>
                 <w:webHidden/>
               </w:rPr>
-              <w:instrText xml:space="preserve"> PAGEREF _Toc70360579 \h </w:instrText>
+              <w:instrText xml:space="preserve"> PAGEREF _Toc72115690 \h </w:instrText>
             </w:r>
             <w:r>
               <w:rPr>
@@ -2587,7 +2587,271 @@
                 <w:noProof/>
                 <w:webHidden/>
               </w:rPr>
-              <w:t>9</w:t>
+              <w:t>10</w:t>
+            </w:r>
+            <w:r>
+              <w:rPr>
+                <w:noProof/>
+                <w:webHidden/>
+              </w:rPr>
+              <w:fldChar w:fldCharType="end"/>
+            </w:r>
+          </w:hyperlink>
+        </w:p>
+        <w:p>
+          <w:pPr>
+            <w:pStyle w:val="TOC1"/>
+            <w:tabs>
+              <w:tab w:val="left" w:pos="660"/>
+              <w:tab w:val="right" w:leader="dot" w:pos="9350"/>
+            </w:tabs>
+            <w:rPr>
+              <w:rFonts w:asciiTheme="minorHAnsi" w:eastAsiaTheme="minorEastAsia" w:hAnsiTheme="minorHAnsi" w:cstheme="minorBidi"/>
+              <w:noProof/>
+              <w:sz w:val="22"/>
+              <w:szCs w:val="22"/>
+            </w:rPr>
+          </w:pPr>
+          <w:hyperlink w:anchor="_Toc72115691" w:history="1">
+            <w:r>
+              <w:rPr>
+                <w:rStyle w:val="Hyperlink"/>
+                <w:noProof/>
+              </w:rPr>
+              <w:t>VI.</w:t>
+            </w:r>
+            <w:r>
+              <w:rPr>
+                <w:rFonts w:asciiTheme="minorHAnsi" w:eastAsiaTheme="minorEastAsia" w:hAnsiTheme="minorHAnsi" w:cstheme="minorBidi"/>
+                <w:noProof/>
+                <w:sz w:val="22"/>
+                <w:szCs w:val="22"/>
+              </w:rPr>
+              <w:tab/>
+            </w:r>
+            <w:r>
+              <w:rPr>
+                <w:rStyle w:val="Hyperlink"/>
+                <w:noProof/>
+              </w:rPr>
+              <w:t>UML Design:</w:t>
+            </w:r>
+            <w:r>
+              <w:rPr>
+                <w:noProof/>
+                <w:webHidden/>
+              </w:rPr>
+              <w:tab/>
+            </w:r>
+            <w:r>
+              <w:rPr>
+                <w:noProof/>
+                <w:webHidden/>
+              </w:rPr>
+              <w:fldChar w:fldCharType="begin"/>
+            </w:r>
+            <w:r>
+              <w:rPr>
+                <w:noProof/>
+                <w:webHidden/>
+              </w:rPr>
+              <w:instrText xml:space="preserve"> PAGEREF _Toc72115691 \h </w:instrText>
+            </w:r>
+            <w:r>
+              <w:rPr>
+                <w:noProof/>
+                <w:webHidden/>
+              </w:rPr>
+            </w:r>
+            <w:r>
+              <w:rPr>
+                <w:noProof/>
+                <w:webHidden/>
+              </w:rPr>
+              <w:fldChar w:fldCharType="separate"/>
+            </w:r>
+            <w:r>
+              <w:rPr>
+                <w:noProof/>
+                <w:webHidden/>
+              </w:rPr>
+              <w:t>12</w:t>
+            </w:r>
+            <w:r>
+              <w:rPr>
+                <w:noProof/>
+                <w:webHidden/>
+              </w:rPr>
+              <w:fldChar w:fldCharType="end"/>
+            </w:r>
+          </w:hyperlink>
+        </w:p>
+        <w:p>
+          <w:pPr>
+            <w:pStyle w:val="TOC2"/>
+            <w:tabs>
+              <w:tab w:val="left" w:pos="880"/>
+              <w:tab w:val="right" w:leader="dot" w:pos="9350"/>
+            </w:tabs>
+            <w:rPr>
+              <w:rFonts w:asciiTheme="minorHAnsi" w:eastAsiaTheme="minorEastAsia" w:hAnsiTheme="minorHAnsi" w:cstheme="minorBidi"/>
+              <w:noProof/>
+              <w:sz w:val="22"/>
+              <w:szCs w:val="22"/>
+            </w:rPr>
+          </w:pPr>
+          <w:hyperlink w:anchor="_Toc72115692" w:history="1">
+            <w:r>
+              <w:rPr>
+                <w:rStyle w:val="Hyperlink"/>
+                <w:noProof/>
+              </w:rPr>
+              <w:t>1.</w:t>
+            </w:r>
+            <w:r>
+              <w:rPr>
+                <w:rFonts w:asciiTheme="minorHAnsi" w:eastAsiaTheme="minorEastAsia" w:hAnsiTheme="minorHAnsi" w:cstheme="minorBidi"/>
+                <w:noProof/>
+                <w:sz w:val="22"/>
+                <w:szCs w:val="22"/>
+              </w:rPr>
+              <w:tab/>
+            </w:r>
+            <w:r>
+              <w:rPr>
+                <w:rStyle w:val="Hyperlink"/>
+                <w:noProof/>
+              </w:rPr>
+              <w:t>UML Use Case Design:</w:t>
+            </w:r>
+            <w:r>
+              <w:rPr>
+                <w:noProof/>
+                <w:webHidden/>
+              </w:rPr>
+              <w:tab/>
+            </w:r>
+            <w:r>
+              <w:rPr>
+                <w:noProof/>
+                <w:webHidden/>
+              </w:rPr>
+              <w:fldChar w:fldCharType="begin"/>
+            </w:r>
+            <w:r>
+              <w:rPr>
+                <w:noProof/>
+                <w:webHidden/>
+              </w:rPr>
+              <w:instrText xml:space="preserve"> PAGEREF _Toc72115692 \h </w:instrText>
+            </w:r>
+            <w:r>
+              <w:rPr>
+                <w:noProof/>
+                <w:webHidden/>
+              </w:rPr>
+            </w:r>
+            <w:r>
+              <w:rPr>
+                <w:noProof/>
+                <w:webHidden/>
+              </w:rPr>
+              <w:fldChar w:fldCharType="separate"/>
+            </w:r>
+            <w:r>
+              <w:rPr>
+                <w:noProof/>
+                <w:webHidden/>
+              </w:rPr>
+              <w:t>12</w:t>
+            </w:r>
+            <w:r>
+              <w:rPr>
+                <w:noProof/>
+                <w:webHidden/>
+              </w:rPr>
+              <w:fldChar w:fldCharType="end"/>
+            </w:r>
+          </w:hyperlink>
+        </w:p>
+        <w:p>
+          <w:pPr>
+            <w:pStyle w:val="TOC2"/>
+            <w:tabs>
+              <w:tab w:val="left" w:pos="880"/>
+              <w:tab w:val="right" w:leader="dot" w:pos="9350"/>
+            </w:tabs>
+            <w:rPr>
+              <w:rFonts w:asciiTheme="minorHAnsi" w:eastAsiaTheme="minorEastAsia" w:hAnsiTheme="minorHAnsi" w:cstheme="minorBidi"/>
+              <w:noProof/>
+              <w:sz w:val="22"/>
+              <w:szCs w:val="22"/>
+            </w:rPr>
+          </w:pPr>
+          <w:hyperlink w:anchor="_Toc72115693" w:history="1">
+            <w:r>
+              <w:rPr>
+                <w:rStyle w:val="Hyperlink"/>
+                <w:noProof/>
+              </w:rPr>
+              <w:t>2.</w:t>
+            </w:r>
+            <w:r>
+              <w:rPr>
+                <w:rFonts w:asciiTheme="minorHAnsi" w:eastAsiaTheme="minorEastAsia" w:hAnsiTheme="minorHAnsi" w:cstheme="minorBidi"/>
+                <w:noProof/>
+                <w:sz w:val="22"/>
+                <w:szCs w:val="22"/>
+              </w:rPr>
+              <w:tab/>
+            </w:r>
+            <w:r>
+              <w:rPr>
+                <w:rStyle w:val="Hyperlink"/>
+                <w:noProof/>
+              </w:rPr>
+              <w:t>UML Class Model</w:t>
+            </w:r>
+            <w:r>
+              <w:rPr>
+                <w:noProof/>
+                <w:webHidden/>
+              </w:rPr>
+              <w:tab/>
+            </w:r>
+            <w:r>
+              <w:rPr>
+                <w:noProof/>
+                <w:webHidden/>
+              </w:rPr>
+              <w:fldChar w:fldCharType="begin"/>
+            </w:r>
+            <w:r>
+              <w:rPr>
+                <w:noProof/>
+                <w:webHidden/>
+              </w:rPr>
+              <w:instrText xml:space="preserve"> PAGEREF _Toc72115693 \h </w:instrText>
+            </w:r>
+            <w:r>
+              <w:rPr>
+                <w:noProof/>
+                <w:webHidden/>
+              </w:rPr>
+            </w:r>
+            <w:r>
+              <w:rPr>
+                <w:noProof/>
+                <w:webHidden/>
+              </w:rPr>
+              <w:fldChar w:fldCharType="separate"/>
+            </w:r>
+            <w:r>
+              <w:rPr>
+                <w:noProof/>
+                <w:webHidden/>
+              </w:rPr>
+              <w:t>12</w:t>
             </w:r>
             <w:r>
               <w:rPr>
@@ -2625,7 +2889,7 @@
         <w:pStyle w:val="Heading1"/>
       </w:pPr>
       <w:bookmarkStart w:id="0" w:name="_Toc65455110"/>
-      <w:bookmarkStart w:id="1" w:name="_Toc70360554"/>
+      <w:bookmarkStart w:id="1" w:name="_Toc72115665"/>
       <w:r>
         <w:lastRenderedPageBreak/>
         <w:t>Heading 1</w:t>
@@ -2638,7 +2902,7 @@
         <w:pStyle w:val="Heading1"/>
       </w:pPr>
       <w:bookmarkStart w:id="2" w:name="_Toc65455111"/>
-      <w:bookmarkStart w:id="3" w:name="_Toc70360555"/>
+      <w:bookmarkStart w:id="3" w:name="_Toc72115666"/>
       <w:r>
         <w:t>Project Description</w:t>
       </w:r>
@@ -2650,7 +2914,7 @@
         <w:pStyle w:val="Heading2"/>
       </w:pPr>
       <w:bookmarkStart w:id="4" w:name="_Toc65455112"/>
-      <w:bookmarkStart w:id="5" w:name="_Toc70360556"/>
+      <w:bookmarkStart w:id="5" w:name="_Toc72115667"/>
       <w:r>
         <w:t>Project Overview</w:t>
       </w:r>
@@ -2682,7 +2946,7 @@
         <w:pStyle w:val="Heading2"/>
       </w:pPr>
       <w:bookmarkStart w:id="6" w:name="_Toc65455113"/>
-      <w:bookmarkStart w:id="7" w:name="_Toc70360557"/>
+      <w:bookmarkStart w:id="7" w:name="_Toc72115668"/>
       <w:r>
         <w:t>The Purpose of The Project</w:t>
       </w:r>
@@ -2702,7 +2966,7 @@
         <w:pStyle w:val="Heading2"/>
       </w:pPr>
       <w:bookmarkStart w:id="8" w:name="_Toc65455114"/>
-      <w:bookmarkStart w:id="9" w:name="_Toc70360558"/>
+      <w:bookmarkStart w:id="9" w:name="_Toc72115669"/>
       <w:r>
         <w:t>The Scope of The Work</w:t>
       </w:r>
@@ -2983,7 +3247,7 @@
         <w:pStyle w:val="Heading2"/>
       </w:pPr>
       <w:bookmarkStart w:id="10" w:name="_Toc65455115"/>
-      <w:bookmarkStart w:id="11" w:name="_Toc70360559"/>
+      <w:bookmarkStart w:id="11" w:name="_Toc72115670"/>
       <w:r>
         <w:t>Product Scenarios</w:t>
       </w:r>
@@ -3037,7 +3301,7 @@
         <w:pStyle w:val="Heading2"/>
       </w:pPr>
       <w:bookmarkStart w:id="12" w:name="_Toc65455116"/>
-      <w:bookmarkStart w:id="13" w:name="_Toc70360560"/>
+      <w:bookmarkStart w:id="13" w:name="_Toc72115671"/>
       <w:r>
         <w:t>Stakeholders</w:t>
       </w:r>
@@ -3091,7 +3355,7 @@
         <w:pStyle w:val="Heading2"/>
       </w:pPr>
       <w:bookmarkStart w:id="14" w:name="_Toc65455117"/>
-      <w:bookmarkStart w:id="15" w:name="_Toc70360561"/>
+      <w:bookmarkStart w:id="15" w:name="_Toc72115672"/>
       <w:r>
         <w:t>Mandated Constraints</w:t>
       </w:r>
@@ -3139,7 +3403,7 @@
         <w:pStyle w:val="Heading2"/>
       </w:pPr>
       <w:bookmarkStart w:id="16" w:name="_Toc65455118"/>
-      <w:bookmarkStart w:id="17" w:name="_Toc70360562"/>
+      <w:bookmarkStart w:id="17" w:name="_Toc72115673"/>
       <w:r>
         <w:t>Naming Conventions and Definitions</w:t>
       </w:r>
@@ -3167,7 +3431,7 @@
         <w:pStyle w:val="Heading2"/>
       </w:pPr>
       <w:bookmarkStart w:id="18" w:name="_Toc65455119"/>
-      <w:bookmarkStart w:id="19" w:name="_Toc70360563"/>
+      <w:bookmarkStart w:id="19" w:name="_Toc72115674"/>
       <w:r>
         <w:t>Relevant Facts and Assumptions</w:t>
       </w:r>
@@ -3223,7 +3487,7 @@
       <w:pPr>
         <w:pStyle w:val="Heading1"/>
       </w:pPr>
-      <w:bookmarkStart w:id="20" w:name="_Toc70360564"/>
+      <w:bookmarkStart w:id="20" w:name="_Toc72115675"/>
       <w:r>
         <w:lastRenderedPageBreak/>
         <w:t>Model Used</w:t>
@@ -3254,7 +3518,7 @@
       <w:pPr>
         <w:pStyle w:val="Heading1"/>
       </w:pPr>
-      <w:bookmarkStart w:id="21" w:name="_Toc70360565"/>
+      <w:bookmarkStart w:id="21" w:name="_Toc72115676"/>
       <w:r>
         <w:t>Requirements:</w:t>
       </w:r>
@@ -3268,7 +3532,7 @@
           <w:numId w:val="8"/>
         </w:numPr>
       </w:pPr>
-      <w:bookmarkStart w:id="22" w:name="_Toc70360566"/>
+      <w:bookmarkStart w:id="22" w:name="_Toc72115677"/>
       <w:r>
         <w:t>Functional Requirements:</w:t>
       </w:r>
@@ -3278,7 +3542,7 @@
       <w:pPr>
         <w:pStyle w:val="Heading3"/>
       </w:pPr>
-      <w:bookmarkStart w:id="23" w:name="_Toc70360567"/>
+      <w:bookmarkStart w:id="23" w:name="_Toc72115678"/>
       <w:r>
         <w:rPr>
           <w:rStyle w:val="Heading3Char"/>
@@ -3378,7 +3642,7 @@
           <w:rStyle w:val="Heading3Char"/>
         </w:rPr>
       </w:pPr>
-      <w:bookmarkStart w:id="24" w:name="_Toc70360568"/>
+      <w:bookmarkStart w:id="24" w:name="_Toc72115679"/>
       <w:r>
         <w:rPr>
           <w:rStyle w:val="Heading3Char"/>
@@ -3474,7 +3738,7 @@
           <w:szCs w:val="28"/>
         </w:rPr>
       </w:pPr>
-      <w:bookmarkStart w:id="25" w:name="_Toc70360569"/>
+      <w:bookmarkStart w:id="25" w:name="_Toc72115680"/>
       <w:r>
         <w:rPr>
           <w:rStyle w:val="Heading3Char"/>
@@ -3501,7 +3765,7 @@
           <w:numId w:val="11"/>
         </w:numPr>
       </w:pPr>
-      <w:bookmarkStart w:id="26" w:name="_Toc70360570"/>
+      <w:bookmarkStart w:id="26" w:name="_Toc72115681"/>
       <w:r>
         <w:t>Perfo</w:t>
       </w:r>
@@ -3581,7 +3845,7 @@
       <w:pPr>
         <w:pStyle w:val="Heading3"/>
       </w:pPr>
-      <w:bookmarkStart w:id="27" w:name="_Toc70360571"/>
+      <w:bookmarkStart w:id="27" w:name="_Toc72115682"/>
       <w:r>
         <w:t>Dependability Requirements</w:t>
       </w:r>
@@ -3686,7 +3950,7 @@
       <w:pPr>
         <w:pStyle w:val="Heading3"/>
       </w:pPr>
-      <w:bookmarkStart w:id="28" w:name="_Toc70360572"/>
+      <w:bookmarkStart w:id="28" w:name="_Toc72115683"/>
       <w:r>
         <w:t>Maintainability and Supportability Requirements</w:t>
       </w:r>
@@ -3782,7 +4046,7 @@
       <w:pPr>
         <w:pStyle w:val="Heading3"/>
       </w:pPr>
-      <w:bookmarkStart w:id="29" w:name="_Toc70360573"/>
+      <w:bookmarkStart w:id="29" w:name="_Toc72115684"/>
       <w:r>
         <w:t>Security Requirements</w:t>
       </w:r>
@@ -3887,7 +4151,7 @@
       <w:pPr>
         <w:pStyle w:val="Heading3"/>
       </w:pPr>
-      <w:bookmarkStart w:id="30" w:name="_Toc70360574"/>
+      <w:bookmarkStart w:id="30" w:name="_Toc72115685"/>
       <w:r>
         <w:t>Usability and Humanity Requirements</w:t>
       </w:r>
@@ -3962,7 +4226,7 @@
       <w:pPr>
         <w:pStyle w:val="Heading3"/>
       </w:pPr>
-      <w:bookmarkStart w:id="31" w:name="_Toc70360575"/>
+      <w:bookmarkStart w:id="31" w:name="_Toc72115686"/>
       <w:r>
         <w:t>Look and Feel Requirements</w:t>
       </w:r>
@@ -3977,7 +4241,7 @@
       <w:pPr>
         <w:pStyle w:val="Heading3"/>
       </w:pPr>
-      <w:bookmarkStart w:id="32" w:name="_Toc70360576"/>
+      <w:bookmarkStart w:id="32" w:name="_Toc72115687"/>
       <w:r>
         <w:t>Operational and Environmental Requirements</w:t>
       </w:r>
@@ -3992,7 +4256,7 @@
       <w:pPr>
         <w:pStyle w:val="Heading3"/>
       </w:pPr>
-      <w:bookmarkStart w:id="33" w:name="_Toc70360577"/>
+      <w:bookmarkStart w:id="33" w:name="_Toc72115688"/>
       <w:r>
         <w:t>Cultural and Political Requirements</w:t>
       </w:r>
@@ -4007,7 +4271,7 @@
       <w:pPr>
         <w:pStyle w:val="Heading3"/>
       </w:pPr>
-      <w:bookmarkStart w:id="34" w:name="_Toc70360578"/>
+      <w:bookmarkStart w:id="34" w:name="_Toc72115689"/>
       <w:r>
         <w:t>Legal Requirements</w:t>
       </w:r>
@@ -4855,7 +5119,7 @@
       <w:pPr>
         <w:pStyle w:val="Heading1"/>
       </w:pPr>
-      <w:bookmarkStart w:id="35" w:name="_Toc70360579"/>
+      <w:bookmarkStart w:id="35" w:name="_Toc72115690"/>
       <w:r>
         <w:lastRenderedPageBreak/>
         <w:t>General Design: Bot Commands</w:t>
@@ -5505,10 +5769,12 @@
       <w:pPr>
         <w:pStyle w:val="Heading1"/>
       </w:pPr>
+      <w:bookmarkStart w:id="36" w:name="_Toc72115691"/>
       <w:r>
         <w:lastRenderedPageBreak/>
         <w:t>UML Design:</w:t>
       </w:r>
+      <w:bookmarkEnd w:id="36"/>
     </w:p>
     <w:p>
       <w:pPr>
@@ -5518,9 +5784,11 @@
           <w:numId w:val="14"/>
         </w:numPr>
       </w:pPr>
+      <w:bookmarkStart w:id="37" w:name="_Toc72115692"/>
       <w:r>
         <w:t>UML Use Case Design:</w:t>
       </w:r>
+      <w:bookmarkEnd w:id="37"/>
     </w:p>
     <w:p>
       <w:r>
@@ -5581,6 +5849,7 @@
       <w:pPr>
         <w:pStyle w:val="Heading2"/>
       </w:pPr>
+      <w:bookmarkStart w:id="38" w:name="_Toc72115693"/>
       <w:r>
         <w:rPr>
           <w:noProof/>
@@ -5648,6 +5917,7 @@
       <w:r>
         <w:t>Model</w:t>
       </w:r>
+      <w:bookmarkEnd w:id="38"/>
     </w:p>
     <w:sectPr>
       <w:pgSz w:w="12240" w:h="15840"/>

</xml_diff>

<commit_message>
Added uml sequence diagram and state machine
</commit_message>
<xml_diff>
--- a/Main/Report.docx
+++ b/Main/Report.docx
@@ -324,7 +324,7 @@
           <w:r>
             <w:fldChar w:fldCharType="separate"/>
           </w:r>
-          <w:hyperlink w:anchor="_Toc72115906" w:history="1">
+          <w:hyperlink w:anchor="_Toc72727221" w:history="1">
             <w:r>
               <w:rPr>
                 <w:rStyle w:val="Hyperlink"/>
@@ -367,7 +367,7 @@
                 <w:noProof/>
                 <w:webHidden/>
               </w:rPr>
-              <w:instrText xml:space="preserve"> PAGEREF _Toc72115906 \h </w:instrText>
+              <w:instrText xml:space="preserve"> PAGEREF _Toc72727221 \h </w:instrText>
             </w:r>
             <w:r>
               <w:rPr>
@@ -387,7 +387,7 @@
                 <w:noProof/>
                 <w:webHidden/>
               </w:rPr>
-              <w:t>2</w:t>
+              <w:t>3</w:t>
             </w:r>
             <w:r>
               <w:rPr>
@@ -412,7 +412,7 @@
               <w:szCs w:val="22"/>
             </w:rPr>
           </w:pPr>
-          <w:hyperlink w:anchor="_Toc72115907" w:history="1">
+          <w:hyperlink w:anchor="_Toc72727222" w:history="1">
             <w:r>
               <w:rPr>
                 <w:rStyle w:val="Hyperlink"/>
@@ -455,7 +455,7 @@
                 <w:noProof/>
                 <w:webHidden/>
               </w:rPr>
-              <w:instrText xml:space="preserve"> PAGEREF _Toc72115907 \h </w:instrText>
+              <w:instrText xml:space="preserve"> PAGEREF _Toc72727222 \h </w:instrText>
             </w:r>
             <w:r>
               <w:rPr>
@@ -500,7 +500,7 @@
               <w:szCs w:val="22"/>
             </w:rPr>
           </w:pPr>
-          <w:hyperlink w:anchor="_Toc72115908" w:history="1">
+          <w:hyperlink w:anchor="_Toc72727223" w:history="1">
             <w:r>
               <w:rPr>
                 <w:rStyle w:val="Hyperlink"/>
@@ -543,7 +543,7 @@
                 <w:noProof/>
                 <w:webHidden/>
               </w:rPr>
-              <w:instrText xml:space="preserve"> PAGEREF _Toc72115908 \h </w:instrText>
+              <w:instrText xml:space="preserve"> PAGEREF _Toc72727223 \h </w:instrText>
             </w:r>
             <w:r>
               <w:rPr>
@@ -588,7 +588,7 @@
               <w:szCs w:val="22"/>
             </w:rPr>
           </w:pPr>
-          <w:hyperlink w:anchor="_Toc72115909" w:history="1">
+          <w:hyperlink w:anchor="_Toc72727224" w:history="1">
             <w:r>
               <w:rPr>
                 <w:rStyle w:val="Hyperlink"/>
@@ -631,7 +631,7 @@
                 <w:noProof/>
                 <w:webHidden/>
               </w:rPr>
-              <w:instrText xml:space="preserve"> PAGEREF _Toc72115909 \h </w:instrText>
+              <w:instrText xml:space="preserve"> PAGEREF _Toc72727224 \h </w:instrText>
             </w:r>
             <w:r>
               <w:rPr>
@@ -676,7 +676,7 @@
               <w:szCs w:val="22"/>
             </w:rPr>
           </w:pPr>
-          <w:hyperlink w:anchor="_Toc72115910" w:history="1">
+          <w:hyperlink w:anchor="_Toc72727225" w:history="1">
             <w:r>
               <w:rPr>
                 <w:rStyle w:val="Hyperlink"/>
@@ -719,7 +719,7 @@
                 <w:noProof/>
                 <w:webHidden/>
               </w:rPr>
-              <w:instrText xml:space="preserve"> PAGEREF _Toc72115910 \h </w:instrText>
+              <w:instrText xml:space="preserve"> PAGEREF _Toc72727225 \h </w:instrText>
             </w:r>
             <w:r>
               <w:rPr>
@@ -764,7 +764,7 @@
               <w:szCs w:val="22"/>
             </w:rPr>
           </w:pPr>
-          <w:hyperlink w:anchor="_Toc72115911" w:history="1">
+          <w:hyperlink w:anchor="_Toc72727226" w:history="1">
             <w:r>
               <w:rPr>
                 <w:rStyle w:val="Hyperlink"/>
@@ -807,7 +807,7 @@
                 <w:noProof/>
                 <w:webHidden/>
               </w:rPr>
-              <w:instrText xml:space="preserve"> PAGEREF _Toc72115911 \h </w:instrText>
+              <w:instrText xml:space="preserve"> PAGEREF _Toc72727226 \h </w:instrText>
             </w:r>
             <w:r>
               <w:rPr>
@@ -852,7 +852,7 @@
               <w:szCs w:val="22"/>
             </w:rPr>
           </w:pPr>
-          <w:hyperlink w:anchor="_Toc72115912" w:history="1">
+          <w:hyperlink w:anchor="_Toc72727227" w:history="1">
             <w:r>
               <w:rPr>
                 <w:rStyle w:val="Hyperlink"/>
@@ -895,7 +895,7 @@
                 <w:noProof/>
                 <w:webHidden/>
               </w:rPr>
-              <w:instrText xml:space="preserve"> PAGEREF _Toc72115912 \h </w:instrText>
+              <w:instrText xml:space="preserve"> PAGEREF _Toc72727227 \h </w:instrText>
             </w:r>
             <w:r>
               <w:rPr>
@@ -940,7 +940,7 @@
               <w:szCs w:val="22"/>
             </w:rPr>
           </w:pPr>
-          <w:hyperlink w:anchor="_Toc72115913" w:history="1">
+          <w:hyperlink w:anchor="_Toc72727228" w:history="1">
             <w:r>
               <w:rPr>
                 <w:rStyle w:val="Hyperlink"/>
@@ -983,7 +983,7 @@
                 <w:noProof/>
                 <w:webHidden/>
               </w:rPr>
-              <w:instrText xml:space="preserve"> PAGEREF _Toc72115913 \h </w:instrText>
+              <w:instrText xml:space="preserve"> PAGEREF _Toc72727228 \h </w:instrText>
             </w:r>
             <w:r>
               <w:rPr>
@@ -1028,7 +1028,7 @@
               <w:szCs w:val="22"/>
             </w:rPr>
           </w:pPr>
-          <w:hyperlink w:anchor="_Toc72115914" w:history="1">
+          <w:hyperlink w:anchor="_Toc72727229" w:history="1">
             <w:r>
               <w:rPr>
                 <w:rStyle w:val="Hyperlink"/>
@@ -1071,7 +1071,7 @@
                 <w:noProof/>
                 <w:webHidden/>
               </w:rPr>
-              <w:instrText xml:space="preserve"> PAGEREF _Toc72115914 \h </w:instrText>
+              <w:instrText xml:space="preserve"> PAGEREF _Toc72727229 \h </w:instrText>
             </w:r>
             <w:r>
               <w:rPr>
@@ -1116,7 +1116,7 @@
               <w:szCs w:val="22"/>
             </w:rPr>
           </w:pPr>
-          <w:hyperlink w:anchor="_Toc72115915" w:history="1">
+          <w:hyperlink w:anchor="_Toc72727230" w:history="1">
             <w:r>
               <w:rPr>
                 <w:rStyle w:val="Hyperlink"/>
@@ -1159,7 +1159,7 @@
                 <w:noProof/>
                 <w:webHidden/>
               </w:rPr>
-              <w:instrText xml:space="preserve"> PAGEREF _Toc72115915 \h </w:instrText>
+              <w:instrText xml:space="preserve"> PAGEREF _Toc72727230 \h </w:instrText>
             </w:r>
             <w:r>
               <w:rPr>
@@ -1204,7 +1204,7 @@
               <w:szCs w:val="22"/>
             </w:rPr>
           </w:pPr>
-          <w:hyperlink w:anchor="_Toc72115916" w:history="1">
+          <w:hyperlink w:anchor="_Toc72727231" w:history="1">
             <w:r>
               <w:rPr>
                 <w:rStyle w:val="Hyperlink"/>
@@ -1247,7 +1247,7 @@
                 <w:noProof/>
                 <w:webHidden/>
               </w:rPr>
-              <w:instrText xml:space="preserve"> PAGEREF _Toc72115916 \h </w:instrText>
+              <w:instrText xml:space="preserve"> PAGEREF _Toc72727231 \h </w:instrText>
             </w:r>
             <w:r>
               <w:rPr>
@@ -1292,7 +1292,7 @@
               <w:szCs w:val="22"/>
             </w:rPr>
           </w:pPr>
-          <w:hyperlink w:anchor="_Toc72115917" w:history="1">
+          <w:hyperlink w:anchor="_Toc72727232" w:history="1">
             <w:r>
               <w:rPr>
                 <w:rStyle w:val="Hyperlink"/>
@@ -1335,7 +1335,7 @@
                 <w:noProof/>
                 <w:webHidden/>
               </w:rPr>
-              <w:instrText xml:space="preserve"> PAGEREF _Toc72115917 \h </w:instrText>
+              <w:instrText xml:space="preserve"> PAGEREF _Toc72727232 \h </w:instrText>
             </w:r>
             <w:r>
               <w:rPr>
@@ -1380,7 +1380,7 @@
               <w:szCs w:val="22"/>
             </w:rPr>
           </w:pPr>
-          <w:hyperlink w:anchor="_Toc72115918" w:history="1">
+          <w:hyperlink w:anchor="_Toc72727233" w:history="1">
             <w:r>
               <w:rPr>
                 <w:rStyle w:val="Hyperlink"/>
@@ -1423,7 +1423,7 @@
                 <w:noProof/>
                 <w:webHidden/>
               </w:rPr>
-              <w:instrText xml:space="preserve"> PAGEREF _Toc72115918 \h </w:instrText>
+              <w:instrText xml:space="preserve"> PAGEREF _Toc72727233 \h </w:instrText>
             </w:r>
             <w:r>
               <w:rPr>
@@ -1468,7 +1468,7 @@
               <w:szCs w:val="22"/>
             </w:rPr>
           </w:pPr>
-          <w:hyperlink w:anchor="_Toc72115919" w:history="1">
+          <w:hyperlink w:anchor="_Toc72727234" w:history="1">
             <w:r>
               <w:rPr>
                 <w:rStyle w:val="Hyperlink"/>
@@ -1511,7 +1511,7 @@
                 <w:noProof/>
                 <w:webHidden/>
               </w:rPr>
-              <w:instrText xml:space="preserve"> PAGEREF _Toc72115919 \h </w:instrText>
+              <w:instrText xml:space="preserve"> PAGEREF _Toc72727234 \h </w:instrText>
             </w:r>
             <w:r>
               <w:rPr>
@@ -1556,7 +1556,7 @@
               <w:szCs w:val="22"/>
             </w:rPr>
           </w:pPr>
-          <w:hyperlink w:anchor="_Toc72115920" w:history="1">
+          <w:hyperlink w:anchor="_Toc72727235" w:history="1">
             <w:r>
               <w:rPr>
                 <w:rStyle w:val="Hyperlink"/>
@@ -1599,7 +1599,7 @@
                 <w:noProof/>
                 <w:webHidden/>
               </w:rPr>
-              <w:instrText xml:space="preserve"> PAGEREF _Toc72115920 \h </w:instrText>
+              <w:instrText xml:space="preserve"> PAGEREF _Toc72727235 \h </w:instrText>
             </w:r>
             <w:r>
               <w:rPr>
@@ -1644,7 +1644,7 @@
               <w:szCs w:val="22"/>
             </w:rPr>
           </w:pPr>
-          <w:hyperlink w:anchor="_Toc72115921" w:history="1">
+          <w:hyperlink w:anchor="_Toc72727236" w:history="1">
             <w:r>
               <w:rPr>
                 <w:rStyle w:val="Hyperlink"/>
@@ -1687,7 +1687,7 @@
                 <w:noProof/>
                 <w:webHidden/>
               </w:rPr>
-              <w:instrText xml:space="preserve"> PAGEREF _Toc72115921 \h </w:instrText>
+              <w:instrText xml:space="preserve"> PAGEREF _Toc72727236 \h </w:instrText>
             </w:r>
             <w:r>
               <w:rPr>
@@ -1732,7 +1732,7 @@
               <w:szCs w:val="22"/>
             </w:rPr>
           </w:pPr>
-          <w:hyperlink w:anchor="_Toc72115922" w:history="1">
+          <w:hyperlink w:anchor="_Toc72727237" w:history="1">
             <w:r>
               <w:rPr>
                 <w:rStyle w:val="Hyperlink"/>
@@ -1775,7 +1775,7 @@
                 <w:noProof/>
                 <w:webHidden/>
               </w:rPr>
-              <w:instrText xml:space="preserve"> PAGEREF _Toc72115922 \h </w:instrText>
+              <w:instrText xml:space="preserve"> PAGEREF _Toc72727237 \h </w:instrText>
             </w:r>
             <w:r>
               <w:rPr>
@@ -1820,7 +1820,7 @@
               <w:szCs w:val="22"/>
             </w:rPr>
           </w:pPr>
-          <w:hyperlink w:anchor="_Toc72115923" w:history="1">
+          <w:hyperlink w:anchor="_Toc72727238" w:history="1">
             <w:r>
               <w:rPr>
                 <w:rStyle w:val="Hyperlink"/>
@@ -1863,7 +1863,7 @@
                 <w:noProof/>
                 <w:webHidden/>
               </w:rPr>
-              <w:instrText xml:space="preserve"> PAGEREF _Toc72115923 \h </w:instrText>
+              <w:instrText xml:space="preserve"> PAGEREF _Toc72727238 \h </w:instrText>
             </w:r>
             <w:r>
               <w:rPr>
@@ -1908,7 +1908,7 @@
               <w:szCs w:val="22"/>
             </w:rPr>
           </w:pPr>
-          <w:hyperlink w:anchor="_Toc72115924" w:history="1">
+          <w:hyperlink w:anchor="_Toc72727239" w:history="1">
             <w:r>
               <w:rPr>
                 <w:rStyle w:val="Hyperlink"/>
@@ -1951,7 +1951,7 @@
                 <w:noProof/>
                 <w:webHidden/>
               </w:rPr>
-              <w:instrText xml:space="preserve"> PAGEREF _Toc72115924 \h </w:instrText>
+              <w:instrText xml:space="preserve"> PAGEREF _Toc72727239 \h </w:instrText>
             </w:r>
             <w:r>
               <w:rPr>
@@ -1996,7 +1996,7 @@
               <w:szCs w:val="22"/>
             </w:rPr>
           </w:pPr>
-          <w:hyperlink w:anchor="_Toc72115925" w:history="1">
+          <w:hyperlink w:anchor="_Toc72727240" w:history="1">
             <w:r>
               <w:rPr>
                 <w:rStyle w:val="Hyperlink"/>
@@ -2039,7 +2039,7 @@
                 <w:noProof/>
                 <w:webHidden/>
               </w:rPr>
-              <w:instrText xml:space="preserve"> PAGEREF _Toc72115925 \h </w:instrText>
+              <w:instrText xml:space="preserve"> PAGEREF _Toc72727240 \h </w:instrText>
             </w:r>
             <w:r>
               <w:rPr>
@@ -2059,7 +2059,7 @@
                 <w:noProof/>
                 <w:webHidden/>
               </w:rPr>
-              <w:t>6</w:t>
+              <w:t>7</w:t>
             </w:r>
             <w:r>
               <w:rPr>
@@ -2084,7 +2084,7 @@
               <w:szCs w:val="22"/>
             </w:rPr>
           </w:pPr>
-          <w:hyperlink w:anchor="_Toc72115926" w:history="1">
+          <w:hyperlink w:anchor="_Toc72727241" w:history="1">
             <w:r>
               <w:rPr>
                 <w:rStyle w:val="Hyperlink"/>
@@ -2127,7 +2127,7 @@
                 <w:noProof/>
                 <w:webHidden/>
               </w:rPr>
-              <w:instrText xml:space="preserve"> PAGEREF _Toc72115926 \h </w:instrText>
+              <w:instrText xml:space="preserve"> PAGEREF _Toc72727241 \h </w:instrText>
             </w:r>
             <w:r>
               <w:rPr>
@@ -2172,7 +2172,7 @@
               <w:szCs w:val="22"/>
             </w:rPr>
           </w:pPr>
-          <w:hyperlink w:anchor="_Toc72115927" w:history="1">
+          <w:hyperlink w:anchor="_Toc72727242" w:history="1">
             <w:r>
               <w:rPr>
                 <w:rStyle w:val="Hyperlink"/>
@@ -2215,7 +2215,7 @@
                 <w:noProof/>
                 <w:webHidden/>
               </w:rPr>
-              <w:instrText xml:space="preserve"> PAGEREF _Toc72115927 \h </w:instrText>
+              <w:instrText xml:space="preserve"> PAGEREF _Toc72727242 \h </w:instrText>
             </w:r>
             <w:r>
               <w:rPr>
@@ -2260,7 +2260,7 @@
               <w:szCs w:val="22"/>
             </w:rPr>
           </w:pPr>
-          <w:hyperlink w:anchor="_Toc72115928" w:history="1">
+          <w:hyperlink w:anchor="_Toc72727243" w:history="1">
             <w:r>
               <w:rPr>
                 <w:rStyle w:val="Hyperlink"/>
@@ -2303,7 +2303,7 @@
                 <w:noProof/>
                 <w:webHidden/>
               </w:rPr>
-              <w:instrText xml:space="preserve"> PAGEREF _Toc72115928 \h </w:instrText>
+              <w:instrText xml:space="preserve"> PAGEREF _Toc72727243 \h </w:instrText>
             </w:r>
             <w:r>
               <w:rPr>
@@ -2348,7 +2348,7 @@
               <w:szCs w:val="22"/>
             </w:rPr>
           </w:pPr>
-          <w:hyperlink w:anchor="_Toc72115929" w:history="1">
+          <w:hyperlink w:anchor="_Toc72727244" w:history="1">
             <w:r>
               <w:rPr>
                 <w:rStyle w:val="Hyperlink"/>
@@ -2391,7 +2391,7 @@
                 <w:noProof/>
                 <w:webHidden/>
               </w:rPr>
-              <w:instrText xml:space="preserve"> PAGEREF _Toc72115929 \h </w:instrText>
+              <w:instrText xml:space="preserve"> PAGEREF _Toc72727244 \h </w:instrText>
             </w:r>
             <w:r>
               <w:rPr>
@@ -2436,7 +2436,7 @@
               <w:szCs w:val="22"/>
             </w:rPr>
           </w:pPr>
-          <w:hyperlink w:anchor="_Toc72115930" w:history="1">
+          <w:hyperlink w:anchor="_Toc72727245" w:history="1">
             <w:r>
               <w:rPr>
                 <w:rStyle w:val="Hyperlink"/>
@@ -2479,7 +2479,7 @@
                 <w:noProof/>
                 <w:webHidden/>
               </w:rPr>
-              <w:instrText xml:space="preserve"> PAGEREF _Toc72115930 \h </w:instrText>
+              <w:instrText xml:space="preserve"> PAGEREF _Toc72727245 \h </w:instrText>
             </w:r>
             <w:r>
               <w:rPr>
@@ -2524,7 +2524,7 @@
               <w:szCs w:val="22"/>
             </w:rPr>
           </w:pPr>
-          <w:hyperlink w:anchor="_Toc72115931" w:history="1">
+          <w:hyperlink w:anchor="_Toc72727246" w:history="1">
             <w:r>
               <w:rPr>
                 <w:rStyle w:val="Hyperlink"/>
@@ -2567,7 +2567,7 @@
                 <w:noProof/>
                 <w:webHidden/>
               </w:rPr>
-              <w:instrText xml:space="preserve"> PAGEREF _Toc72115931 \h </w:instrText>
+              <w:instrText xml:space="preserve"> PAGEREF _Toc72727246 \h </w:instrText>
             </w:r>
             <w:r>
               <w:rPr>
@@ -2612,7 +2612,7 @@
               <w:szCs w:val="22"/>
             </w:rPr>
           </w:pPr>
-          <w:hyperlink w:anchor="_Toc72115932" w:history="1">
+          <w:hyperlink w:anchor="_Toc72727247" w:history="1">
             <w:r>
               <w:rPr>
                 <w:rStyle w:val="Hyperlink"/>
@@ -2655,7 +2655,7 @@
                 <w:noProof/>
                 <w:webHidden/>
               </w:rPr>
-              <w:instrText xml:space="preserve"> PAGEREF _Toc72115932 \h </w:instrText>
+              <w:instrText xml:space="preserve"> PAGEREF _Toc72727247 \h </w:instrText>
             </w:r>
             <w:r>
               <w:rPr>
@@ -2700,7 +2700,7 @@
               <w:szCs w:val="22"/>
             </w:rPr>
           </w:pPr>
-          <w:hyperlink w:anchor="_Toc72115933" w:history="1">
+          <w:hyperlink w:anchor="_Toc72727248" w:history="1">
             <w:r>
               <w:rPr>
                 <w:rStyle w:val="Hyperlink"/>
@@ -2743,7 +2743,7 @@
                 <w:noProof/>
                 <w:webHidden/>
               </w:rPr>
-              <w:instrText xml:space="preserve"> PAGEREF _Toc72115933 \h </w:instrText>
+              <w:instrText xml:space="preserve"> PAGEREF _Toc72727248 \h </w:instrText>
             </w:r>
             <w:r>
               <w:rPr>
@@ -2764,6 +2764,182 @@
                 <w:webHidden/>
               </w:rPr>
               <w:t>12</w:t>
+            </w:r>
+            <w:r>
+              <w:rPr>
+                <w:noProof/>
+                <w:webHidden/>
+              </w:rPr>
+              <w:fldChar w:fldCharType="end"/>
+            </w:r>
+          </w:hyperlink>
+        </w:p>
+        <w:p>
+          <w:pPr>
+            <w:pStyle w:val="TOC2"/>
+            <w:tabs>
+              <w:tab w:val="left" w:pos="880"/>
+              <w:tab w:val="right" w:leader="dot" w:pos="9350"/>
+            </w:tabs>
+            <w:rPr>
+              <w:rFonts w:asciiTheme="minorHAnsi" w:eastAsiaTheme="minorEastAsia" w:hAnsiTheme="minorHAnsi" w:cstheme="minorBidi"/>
+              <w:noProof/>
+              <w:sz w:val="22"/>
+              <w:szCs w:val="22"/>
+            </w:rPr>
+          </w:pPr>
+          <w:hyperlink w:anchor="_Toc72727249" w:history="1">
+            <w:r>
+              <w:rPr>
+                <w:rStyle w:val="Hyperlink"/>
+                <w:noProof/>
+              </w:rPr>
+              <w:t>3.</w:t>
+            </w:r>
+            <w:r>
+              <w:rPr>
+                <w:rFonts w:asciiTheme="minorHAnsi" w:eastAsiaTheme="minorEastAsia" w:hAnsiTheme="minorHAnsi" w:cstheme="minorBidi"/>
+                <w:noProof/>
+                <w:sz w:val="22"/>
+                <w:szCs w:val="22"/>
+              </w:rPr>
+              <w:tab/>
+            </w:r>
+            <w:r>
+              <w:rPr>
+                <w:rStyle w:val="Hyperlink"/>
+                <w:noProof/>
+              </w:rPr>
+              <w:t>UML Sequence Diagram</w:t>
+            </w:r>
+            <w:r>
+              <w:rPr>
+                <w:noProof/>
+                <w:webHidden/>
+              </w:rPr>
+              <w:tab/>
+            </w:r>
+            <w:r>
+              <w:rPr>
+                <w:noProof/>
+                <w:webHidden/>
+              </w:rPr>
+              <w:fldChar w:fldCharType="begin"/>
+            </w:r>
+            <w:r>
+              <w:rPr>
+                <w:noProof/>
+                <w:webHidden/>
+              </w:rPr>
+              <w:instrText xml:space="preserve"> PAGEREF _Toc72727249 \h </w:instrText>
+            </w:r>
+            <w:r>
+              <w:rPr>
+                <w:noProof/>
+                <w:webHidden/>
+              </w:rPr>
+            </w:r>
+            <w:r>
+              <w:rPr>
+                <w:noProof/>
+                <w:webHidden/>
+              </w:rPr>
+              <w:fldChar w:fldCharType="separate"/>
+            </w:r>
+            <w:r>
+              <w:rPr>
+                <w:noProof/>
+                <w:webHidden/>
+              </w:rPr>
+              <w:t>13</w:t>
+            </w:r>
+            <w:r>
+              <w:rPr>
+                <w:noProof/>
+                <w:webHidden/>
+              </w:rPr>
+              <w:fldChar w:fldCharType="end"/>
+            </w:r>
+          </w:hyperlink>
+        </w:p>
+        <w:p>
+          <w:pPr>
+            <w:pStyle w:val="TOC2"/>
+            <w:tabs>
+              <w:tab w:val="left" w:pos="880"/>
+              <w:tab w:val="right" w:leader="dot" w:pos="9350"/>
+            </w:tabs>
+            <w:rPr>
+              <w:rFonts w:asciiTheme="minorHAnsi" w:eastAsiaTheme="minorEastAsia" w:hAnsiTheme="minorHAnsi" w:cstheme="minorBidi"/>
+              <w:noProof/>
+              <w:sz w:val="22"/>
+              <w:szCs w:val="22"/>
+            </w:rPr>
+          </w:pPr>
+          <w:hyperlink w:anchor="_Toc72727250" w:history="1">
+            <w:r>
+              <w:rPr>
+                <w:rStyle w:val="Hyperlink"/>
+                <w:noProof/>
+              </w:rPr>
+              <w:t>4.</w:t>
+            </w:r>
+            <w:r>
+              <w:rPr>
+                <w:rFonts w:asciiTheme="minorHAnsi" w:eastAsiaTheme="minorEastAsia" w:hAnsiTheme="minorHAnsi" w:cstheme="minorBidi"/>
+                <w:noProof/>
+                <w:sz w:val="22"/>
+                <w:szCs w:val="22"/>
+              </w:rPr>
+              <w:tab/>
+            </w:r>
+            <w:r>
+              <w:rPr>
+                <w:rStyle w:val="Hyperlink"/>
+                <w:noProof/>
+              </w:rPr>
+              <w:t>UML State Machine</w:t>
+            </w:r>
+            <w:r>
+              <w:rPr>
+                <w:noProof/>
+                <w:webHidden/>
+              </w:rPr>
+              <w:tab/>
+            </w:r>
+            <w:r>
+              <w:rPr>
+                <w:noProof/>
+                <w:webHidden/>
+              </w:rPr>
+              <w:fldChar w:fldCharType="begin"/>
+            </w:r>
+            <w:r>
+              <w:rPr>
+                <w:noProof/>
+                <w:webHidden/>
+              </w:rPr>
+              <w:instrText xml:space="preserve"> PAGEREF _Toc72727250 \h </w:instrText>
+            </w:r>
+            <w:r>
+              <w:rPr>
+                <w:noProof/>
+                <w:webHidden/>
+              </w:rPr>
+            </w:r>
+            <w:r>
+              <w:rPr>
+                <w:noProof/>
+                <w:webHidden/>
+              </w:rPr>
+              <w:fldChar w:fldCharType="separate"/>
+            </w:r>
+            <w:r>
+              <w:rPr>
+                <w:noProof/>
+                <w:webHidden/>
+              </w:rPr>
+              <w:t>14</w:t>
             </w:r>
             <w:r>
               <w:rPr>
@@ -2788,6 +2964,7 @@
               <w:bCs/>
               <w:noProof/>
             </w:rPr>
+            <w:lastRenderedPageBreak/>
             <w:fldChar w:fldCharType="end"/>
           </w:r>
         </w:p>
@@ -2799,9 +2976,8 @@
         <w:pStyle w:val="Heading1"/>
       </w:pPr>
       <w:bookmarkStart w:id="0" w:name="_Toc65455111"/>
-      <w:bookmarkStart w:id="1" w:name="_Toc72115906"/>
-      <w:r>
-        <w:lastRenderedPageBreak/>
+      <w:bookmarkStart w:id="1" w:name="_Toc72727221"/>
+      <w:r>
         <w:t>Project Description</w:t>
       </w:r>
       <w:bookmarkEnd w:id="0"/>
@@ -2812,7 +2988,7 @@
         <w:pStyle w:val="Heading2"/>
       </w:pPr>
       <w:bookmarkStart w:id="2" w:name="_Toc65455112"/>
-      <w:bookmarkStart w:id="3" w:name="_Toc72115907"/>
+      <w:bookmarkStart w:id="3" w:name="_Toc72727222"/>
       <w:r>
         <w:t>Project Overview</w:t>
       </w:r>
@@ -2844,7 +3020,7 @@
         <w:pStyle w:val="Heading2"/>
       </w:pPr>
       <w:bookmarkStart w:id="4" w:name="_Toc65455113"/>
-      <w:bookmarkStart w:id="5" w:name="_Toc72115908"/>
+      <w:bookmarkStart w:id="5" w:name="_Toc72727223"/>
       <w:r>
         <w:t>The Purpose of The Project</w:t>
       </w:r>
@@ -2864,7 +3040,7 @@
         <w:pStyle w:val="Heading2"/>
       </w:pPr>
       <w:bookmarkStart w:id="6" w:name="_Toc65455114"/>
-      <w:bookmarkStart w:id="7" w:name="_Toc72115909"/>
+      <w:bookmarkStart w:id="7" w:name="_Toc72727224"/>
       <w:r>
         <w:t>The Scope of The Work</w:t>
       </w:r>
@@ -3136,7 +3312,6 @@
         <w:pStyle w:val="ListParagraph"/>
       </w:pPr>
       <w:r>
-        <w:lastRenderedPageBreak/>
         <w:t>Telegram and Discord API necessary to have the bot communicate with them is also available for free.</w:t>
       </w:r>
     </w:p>
@@ -3145,7 +3320,7 @@
         <w:pStyle w:val="Heading2"/>
       </w:pPr>
       <w:bookmarkStart w:id="8" w:name="_Toc65455115"/>
-      <w:bookmarkStart w:id="9" w:name="_Toc72115910"/>
+      <w:bookmarkStart w:id="9" w:name="_Toc72727225"/>
       <w:r>
         <w:t>Product Scenarios</w:t>
       </w:r>
@@ -3199,7 +3374,7 @@
         <w:pStyle w:val="Heading2"/>
       </w:pPr>
       <w:bookmarkStart w:id="10" w:name="_Toc65455116"/>
-      <w:bookmarkStart w:id="11" w:name="_Toc72115911"/>
+      <w:bookmarkStart w:id="11" w:name="_Toc72727226"/>
       <w:r>
         <w:t>Stakeholders</w:t>
       </w:r>
@@ -3253,7 +3428,7 @@
         <w:pStyle w:val="Heading2"/>
       </w:pPr>
       <w:bookmarkStart w:id="12" w:name="_Toc65455117"/>
-      <w:bookmarkStart w:id="13" w:name="_Toc72115912"/>
+      <w:bookmarkStart w:id="13" w:name="_Toc72727227"/>
       <w:r>
         <w:t>Mandated Constraints</w:t>
       </w:r>
@@ -3301,7 +3476,7 @@
         <w:pStyle w:val="Heading2"/>
       </w:pPr>
       <w:bookmarkStart w:id="14" w:name="_Toc65455118"/>
-      <w:bookmarkStart w:id="15" w:name="_Toc72115913"/>
+      <w:bookmarkStart w:id="15" w:name="_Toc72727228"/>
       <w:r>
         <w:t>Naming Conventions and Definitions</w:t>
       </w:r>
@@ -3329,7 +3504,7 @@
         <w:pStyle w:val="Heading2"/>
       </w:pPr>
       <w:bookmarkStart w:id="16" w:name="_Toc65455119"/>
-      <w:bookmarkStart w:id="17" w:name="_Toc72115914"/>
+      <w:bookmarkStart w:id="17" w:name="_Toc72727229"/>
       <w:r>
         <w:t>Relevant Facts and Assumptions</w:t>
       </w:r>
@@ -3387,9 +3562,8 @@
       <w:pPr>
         <w:pStyle w:val="Heading1"/>
       </w:pPr>
-      <w:bookmarkStart w:id="18" w:name="_Toc72115915"/>
-      <w:r>
-        <w:lastRenderedPageBreak/>
+      <w:bookmarkStart w:id="18" w:name="_Toc72727230"/>
+      <w:r>
         <w:t>Model Used</w:t>
       </w:r>
       <w:bookmarkEnd w:id="18"/>
@@ -3418,7 +3592,7 @@
       <w:pPr>
         <w:pStyle w:val="Heading1"/>
       </w:pPr>
-      <w:bookmarkStart w:id="19" w:name="_Toc72115916"/>
+      <w:bookmarkStart w:id="19" w:name="_Toc72727231"/>
       <w:r>
         <w:t>Requirements:</w:t>
       </w:r>
@@ -3432,7 +3606,7 @@
           <w:numId w:val="8"/>
         </w:numPr>
       </w:pPr>
-      <w:bookmarkStart w:id="20" w:name="_Toc72115917"/>
+      <w:bookmarkStart w:id="20" w:name="_Toc72727232"/>
       <w:r>
         <w:t>Functional Requirements:</w:t>
       </w:r>
@@ -3442,7 +3616,7 @@
       <w:pPr>
         <w:pStyle w:val="Heading3"/>
       </w:pPr>
-      <w:bookmarkStart w:id="21" w:name="_Toc72115918"/>
+      <w:bookmarkStart w:id="21" w:name="_Toc72727233"/>
       <w:r>
         <w:rPr>
           <w:rStyle w:val="Heading3Char"/>
@@ -3542,7 +3716,7 @@
           <w:rStyle w:val="Heading3Char"/>
         </w:rPr>
       </w:pPr>
-      <w:bookmarkStart w:id="22" w:name="_Toc72115919"/>
+      <w:bookmarkStart w:id="22" w:name="_Toc72727234"/>
       <w:r>
         <w:rPr>
           <w:rStyle w:val="Heading3Char"/>
@@ -3638,7 +3812,7 @@
           <w:szCs w:val="28"/>
         </w:rPr>
       </w:pPr>
-      <w:bookmarkStart w:id="23" w:name="_Toc72115920"/>
+      <w:bookmarkStart w:id="23" w:name="_Toc72727235"/>
       <w:r>
         <w:rPr>
           <w:rStyle w:val="Heading3Char"/>
@@ -3665,7 +3839,7 @@
           <w:numId w:val="11"/>
         </w:numPr>
       </w:pPr>
-      <w:bookmarkStart w:id="24" w:name="_Toc72115921"/>
+      <w:bookmarkStart w:id="24" w:name="_Toc72727236"/>
       <w:r>
         <w:t>Perfo</w:t>
       </w:r>
@@ -3693,6 +3867,7 @@
         <w:rPr>
           <w:u w:val="single"/>
         </w:rPr>
+        <w:lastRenderedPageBreak/>
         <w:t>Precision or accuracy Requirements:</w:t>
       </w:r>
       <w:r>
@@ -3710,7 +3885,6 @@
         <w:rPr>
           <w:u w:val="single"/>
         </w:rPr>
-        <w:lastRenderedPageBreak/>
         <w:t>Capacity Requirements:</w:t>
       </w:r>
       <w:r>
@@ -3745,7 +3919,7 @@
       <w:pPr>
         <w:pStyle w:val="Heading3"/>
       </w:pPr>
-      <w:bookmarkStart w:id="25" w:name="_Toc72115922"/>
+      <w:bookmarkStart w:id="25" w:name="_Toc72727237"/>
       <w:r>
         <w:t>Dependability Requirements</w:t>
       </w:r>
@@ -3850,7 +4024,7 @@
       <w:pPr>
         <w:pStyle w:val="Heading3"/>
       </w:pPr>
-      <w:bookmarkStart w:id="26" w:name="_Toc72115923"/>
+      <w:bookmarkStart w:id="26" w:name="_Toc72727238"/>
       <w:r>
         <w:t>Maintainability and Supportability Requirements</w:t>
       </w:r>
@@ -3946,7 +4120,7 @@
       <w:pPr>
         <w:pStyle w:val="Heading3"/>
       </w:pPr>
-      <w:bookmarkStart w:id="27" w:name="_Toc72115924"/>
+      <w:bookmarkStart w:id="27" w:name="_Toc72727239"/>
       <w:r>
         <w:t>Security Requirements</w:t>
       </w:r>
@@ -4035,6 +4209,7 @@
         <w:rPr>
           <w:u w:val="single"/>
         </w:rPr>
+        <w:lastRenderedPageBreak/>
         <w:t>Immunity Requirements:</w:t>
       </w:r>
       <w:r>
@@ -4051,7 +4226,7 @@
       <w:pPr>
         <w:pStyle w:val="Heading3"/>
       </w:pPr>
-      <w:bookmarkStart w:id="28" w:name="_Toc72115925"/>
+      <w:bookmarkStart w:id="28" w:name="_Toc72727240"/>
       <w:r>
         <w:t>Usability and Humanity Requirements</w:t>
       </w:r>
@@ -4062,7 +4237,6 @@
         <w:rPr>
           <w:u w:val="single"/>
         </w:rPr>
-        <w:lastRenderedPageBreak/>
         <w:t>Ease of Use Requirements:</w:t>
       </w:r>
       <w:r>
@@ -4126,7 +4300,7 @@
       <w:pPr>
         <w:pStyle w:val="Heading3"/>
       </w:pPr>
-      <w:bookmarkStart w:id="29" w:name="_Toc72115926"/>
+      <w:bookmarkStart w:id="29" w:name="_Toc72727241"/>
       <w:r>
         <w:t>Look and Feel Requirements</w:t>
       </w:r>
@@ -4141,7 +4315,7 @@
       <w:pPr>
         <w:pStyle w:val="Heading3"/>
       </w:pPr>
-      <w:bookmarkStart w:id="30" w:name="_Toc72115927"/>
+      <w:bookmarkStart w:id="30" w:name="_Toc72727242"/>
       <w:r>
         <w:t>Operational and Environmental Requirements</w:t>
       </w:r>
@@ -4156,7 +4330,7 @@
       <w:pPr>
         <w:pStyle w:val="Heading3"/>
       </w:pPr>
-      <w:bookmarkStart w:id="31" w:name="_Toc72115928"/>
+      <w:bookmarkStart w:id="31" w:name="_Toc72727243"/>
       <w:r>
         <w:t>Cultural and Political Requirements</w:t>
       </w:r>
@@ -4171,7 +4345,7 @@
       <w:pPr>
         <w:pStyle w:val="Heading3"/>
       </w:pPr>
-      <w:bookmarkStart w:id="32" w:name="_Toc72115929"/>
+      <w:bookmarkStart w:id="32" w:name="_Toc72727244"/>
       <w:r>
         <w:t>Legal Requirements</w:t>
       </w:r>
@@ -4259,8 +4433,6 @@
         <w:t> </w:t>
       </w:r>
     </w:p>
-    <w:p/>
-    <w:p/>
     <w:p/>
     <w:p/>
     <w:p/>
@@ -5015,13 +5187,13 @@
     <w:p/>
     <w:p/>
     <w:p/>
-    <w:p/>
     <w:p>
       <w:pPr>
         <w:pStyle w:val="Heading1"/>
       </w:pPr>
-      <w:bookmarkStart w:id="33" w:name="_Toc72115930"/>
-      <w:r>
+      <w:bookmarkStart w:id="33" w:name="_Toc72727245"/>
+      <w:r>
+        <w:lastRenderedPageBreak/>
         <w:t>General Design: Bot Commands</w:t>
       </w:r>
       <w:bookmarkEnd w:id="33"/>
@@ -5338,7 +5510,6 @@
         <w:rPr>
           <w:noProof/>
         </w:rPr>
-        <w:lastRenderedPageBreak/>
         <w:drawing>
           <wp:inline distT="0" distB="0" distL="0" distR="0" wp14:anchorId="028CB92B" wp14:editId="5E77B2B8">
             <wp:extent cx="5943600" cy="971550"/>
@@ -5635,7 +5806,6 @@
         <w:rPr>
           <w:noProof/>
         </w:rPr>
-        <w:lastRenderedPageBreak/>
         <w:drawing>
           <wp:inline distT="0" distB="0" distL="0" distR="0" wp14:anchorId="6BA84D6E" wp14:editId="38C1FEBE">
             <wp:extent cx="5943600" cy="4133850"/>
@@ -5692,8 +5862,9 @@
       <w:pPr>
         <w:pStyle w:val="Heading1"/>
       </w:pPr>
-      <w:bookmarkStart w:id="34" w:name="_Toc72115931"/>
-      <w:r>
+      <w:bookmarkStart w:id="34" w:name="_Toc72727246"/>
+      <w:r>
+        <w:lastRenderedPageBreak/>
         <w:t>UML Design:</w:t>
       </w:r>
       <w:bookmarkEnd w:id="34"/>
@@ -5706,7 +5877,7 @@
           <w:numId w:val="14"/>
         </w:numPr>
       </w:pPr>
-      <w:bookmarkStart w:id="35" w:name="_Toc72115932"/>
+      <w:bookmarkStart w:id="35" w:name="_Toc72727247"/>
       <w:r>
         <w:t>UML Use Case Design:</w:t>
       </w:r>
@@ -5717,7 +5888,6 @@
         <w:rPr>
           <w:noProof/>
         </w:rPr>
-        <w:lastRenderedPageBreak/>
         <w:drawing>
           <wp:inline distT="0" distB="0" distL="0" distR="0" wp14:anchorId="1D6188F3" wp14:editId="3446E0D4">
             <wp:extent cx="5934075" cy="3924300"/>
@@ -5772,7 +5942,7 @@
       <w:pPr>
         <w:pStyle w:val="Heading2"/>
       </w:pPr>
-      <w:bookmarkStart w:id="36" w:name="_Toc72115933"/>
+      <w:bookmarkStart w:id="36" w:name="_Toc72727248"/>
       <w:r>
         <w:rPr>
           <w:noProof/>
@@ -5841,6 +6011,151 @@
         <w:t>Model</w:t>
       </w:r>
       <w:bookmarkEnd w:id="36"/>
+    </w:p>
+    <w:p/>
+    <w:p/>
+    <w:p>
+      <w:pPr>
+        <w:pStyle w:val="Heading2"/>
+      </w:pPr>
+      <w:bookmarkStart w:id="37" w:name="_Toc72727249"/>
+      <w:r>
+        <w:lastRenderedPageBreak/>
+        <w:t>UML Sequence Diagram</w:t>
+      </w:r>
+      <w:bookmarkEnd w:id="37"/>
+    </w:p>
+    <w:p>
+      <w:pPr>
+        <w:jc w:val="center"/>
+      </w:pPr>
+      <w:r>
+        <w:rPr>
+          <w:noProof/>
+        </w:rPr>
+        <w:drawing>
+          <wp:inline distT="0" distB="0" distL="0" distR="0" wp14:anchorId="0F91AC6A" wp14:editId="635F0854">
+            <wp:extent cx="3371850" cy="7868054"/>
+            <wp:effectExtent l="0" t="0" r="0" b="0"/>
+            <wp:docPr id="10" name="Picture 10"/>
+            <wp:cNvGraphicFramePr>
+              <a:graphicFrameLocks xmlns:a="http://schemas.openxmlformats.org/drawingml/2006/main" noChangeAspect="1"/>
+            </wp:cNvGraphicFramePr>
+            <a:graphic xmlns:a="http://schemas.openxmlformats.org/drawingml/2006/main">
+              <a:graphicData uri="http://schemas.openxmlformats.org/drawingml/2006/picture">
+                <pic:pic xmlns:pic="http://schemas.openxmlformats.org/drawingml/2006/picture">
+                  <pic:nvPicPr>
+                    <pic:cNvPr id="0" name="Picture 4"/>
+                    <pic:cNvPicPr>
+                      <a:picLocks noChangeAspect="1" noChangeArrowheads="1"/>
+                    </pic:cNvPicPr>
+                  </pic:nvPicPr>
+                  <pic:blipFill>
+                    <a:blip r:embed="rId14" cstate="print">
+                      <a:extLst>
+                        <a:ext uri="{28A0092B-C50C-407E-A947-70E740481C1C}">
+                          <a14:useLocalDpi xmlns:a14="http://schemas.microsoft.com/office/drawing/2010/main" val="0"/>
+                        </a:ext>
+                      </a:extLst>
+                    </a:blip>
+                    <a:srcRect/>
+                    <a:stretch>
+                      <a:fillRect/>
+                    </a:stretch>
+                  </pic:blipFill>
+                  <pic:spPr bwMode="auto">
+                    <a:xfrm>
+                      <a:off x="0" y="0"/>
+                      <a:ext cx="3375266" cy="7876024"/>
+                    </a:xfrm>
+                    <a:prstGeom prst="rect">
+                      <a:avLst/>
+                    </a:prstGeom>
+                    <a:noFill/>
+                    <a:ln>
+                      <a:noFill/>
+                    </a:ln>
+                  </pic:spPr>
+                </pic:pic>
+              </a:graphicData>
+            </a:graphic>
+          </wp:inline>
+        </w:drawing>
+      </w:r>
+    </w:p>
+    <w:p>
+      <w:pPr>
+        <w:pStyle w:val="Heading2"/>
+      </w:pPr>
+      <w:bookmarkStart w:id="38" w:name="_Toc72727250"/>
+      <w:r>
+        <w:lastRenderedPageBreak/>
+        <w:t>UML State Machine</w:t>
+      </w:r>
+      <w:bookmarkEnd w:id="38"/>
+    </w:p>
+    <w:p>
+      <w:r>
+        <w:t>Rem-bot will always be active since she will always be checking for reminders and listening for commands, and there is no state to manage.</w:t>
+      </w:r>
+    </w:p>
+    <w:p>
+      <w:pPr>
+        <w:jc w:val="center"/>
+      </w:pPr>
+      <w:r>
+        <w:rPr>
+          <w:noProof/>
+        </w:rPr>
+        <w:drawing>
+          <wp:inline distT="0" distB="0" distL="0" distR="0" wp14:anchorId="01CA092B" wp14:editId="2F18498F">
+            <wp:extent cx="3238500" cy="1866900"/>
+            <wp:effectExtent l="0" t="0" r="0" b="0"/>
+            <wp:docPr id="11" name="Picture 11"/>
+            <wp:cNvGraphicFramePr>
+              <a:graphicFrameLocks xmlns:a="http://schemas.openxmlformats.org/drawingml/2006/main" noChangeAspect="1"/>
+            </wp:cNvGraphicFramePr>
+            <a:graphic xmlns:a="http://schemas.openxmlformats.org/drawingml/2006/main">
+              <a:graphicData uri="http://schemas.openxmlformats.org/drawingml/2006/picture">
+                <pic:pic xmlns:pic="http://schemas.openxmlformats.org/drawingml/2006/picture">
+                  <pic:nvPicPr>
+                    <pic:cNvPr id="0" name="Picture 5"/>
+                    <pic:cNvPicPr>
+                      <a:picLocks noChangeAspect="1" noChangeArrowheads="1"/>
+                    </pic:cNvPicPr>
+                  </pic:nvPicPr>
+                  <pic:blipFill>
+                    <a:blip r:embed="rId15">
+                      <a:extLst>
+                        <a:ext uri="{28A0092B-C50C-407E-A947-70E740481C1C}">
+                          <a14:useLocalDpi xmlns:a14="http://schemas.microsoft.com/office/drawing/2010/main" val="0"/>
+                        </a:ext>
+                      </a:extLst>
+                    </a:blip>
+                    <a:srcRect/>
+                    <a:stretch>
+                      <a:fillRect/>
+                    </a:stretch>
+                  </pic:blipFill>
+                  <pic:spPr bwMode="auto">
+                    <a:xfrm>
+                      <a:off x="0" y="0"/>
+                      <a:ext cx="3238500" cy="1866900"/>
+                    </a:xfrm>
+                    <a:prstGeom prst="rect">
+                      <a:avLst/>
+                    </a:prstGeom>
+                    <a:noFill/>
+                    <a:ln>
+                      <a:noFill/>
+                    </a:ln>
+                  </pic:spPr>
+                </pic:pic>
+              </a:graphicData>
+            </a:graphic>
+          </wp:inline>
+        </w:drawing>
+      </w:r>
     </w:p>
     <w:sectPr>
       <w:pgSz w:w="12240" w:h="15840"/>

</xml_diff>